<commit_message>
Security policies applied with access control lists.
</commit_message>
<xml_diff>
--- a/Details.docx
+++ b/Details.docx
@@ -331,106 +331,128 @@
           <w:tcPr>
             <w:tcW w:w="2977" w:type="dxa"/>
           </w:tcPr>
-          <w:p/>
-        </w:tc>
-      </w:tr>
-      <w:tr>
-        <w:trPr>
-          <w:trHeight w:val="402"/>
-        </w:trPr>
-        <w:tc>
-          <w:tcPr>
-            <w:tcW w:w="1895" w:type="dxa"/>
-          </w:tcPr>
-          <w:p/>
-        </w:tc>
-        <w:tc>
-          <w:tcPr>
-            <w:tcW w:w="2353" w:type="dxa"/>
-          </w:tcPr>
-          <w:p>
-            <w:r>
-              <w:t>Gig0/1.</w:t>
-            </w:r>
-            <w:r>
-              <w:t>2</w:t>
-            </w:r>
-            <w:r>
-              <w:t>0</w:t>
-            </w:r>
-          </w:p>
-        </w:tc>
-        <w:tc>
-          <w:tcPr>
-            <w:tcW w:w="2977" w:type="dxa"/>
-          </w:tcPr>
-          <w:p/>
-        </w:tc>
-      </w:tr>
-      <w:tr>
-        <w:trPr>
-          <w:trHeight w:val="402"/>
-        </w:trPr>
-        <w:tc>
-          <w:tcPr>
-            <w:tcW w:w="1895" w:type="dxa"/>
-          </w:tcPr>
-          <w:p/>
-        </w:tc>
-        <w:tc>
-          <w:tcPr>
-            <w:tcW w:w="2353" w:type="dxa"/>
-          </w:tcPr>
-          <w:p>
-            <w:r>
-              <w:t>Gig0/1.</w:t>
-            </w:r>
-            <w:r>
-              <w:t>3</w:t>
-            </w:r>
-            <w:r>
-              <w:t>0</w:t>
-            </w:r>
-          </w:p>
-        </w:tc>
-        <w:tc>
-          <w:tcPr>
-            <w:tcW w:w="2977" w:type="dxa"/>
-          </w:tcPr>
-          <w:p/>
-        </w:tc>
-      </w:tr>
-      <w:tr>
-        <w:trPr>
-          <w:trHeight w:val="402"/>
-        </w:trPr>
-        <w:tc>
-          <w:tcPr>
-            <w:tcW w:w="1895" w:type="dxa"/>
-          </w:tcPr>
-          <w:p/>
-        </w:tc>
-        <w:tc>
-          <w:tcPr>
-            <w:tcW w:w="2353" w:type="dxa"/>
-          </w:tcPr>
-          <w:p>
-            <w:r>
-              <w:t>Gig0/1.</w:t>
-            </w:r>
-            <w:r>
-              <w:t>9</w:t>
-            </w:r>
-            <w:r>
-              <w:t>0</w:t>
-            </w:r>
-          </w:p>
-        </w:tc>
-        <w:tc>
-          <w:tcPr>
-            <w:tcW w:w="2977" w:type="dxa"/>
-          </w:tcPr>
-          <w:p/>
+          <w:p>
+            <w:r>
+              <w:t>208.192.128.</w:t>
+            </w:r>
+            <w:r>
+              <w:t>1</w:t>
+            </w:r>
+            <w:r>
+              <w:t>/26</w:t>
+            </w:r>
+          </w:p>
+        </w:tc>
+      </w:tr>
+      <w:tr>
+        <w:trPr>
+          <w:trHeight w:val="402"/>
+        </w:trPr>
+        <w:tc>
+          <w:tcPr>
+            <w:tcW w:w="1895" w:type="dxa"/>
+          </w:tcPr>
+          <w:p/>
+        </w:tc>
+        <w:tc>
+          <w:tcPr>
+            <w:tcW w:w="2353" w:type="dxa"/>
+          </w:tcPr>
+          <w:p>
+            <w:r>
+              <w:t>Gig0/1.20</w:t>
+            </w:r>
+          </w:p>
+        </w:tc>
+        <w:tc>
+          <w:tcPr>
+            <w:tcW w:w="2977" w:type="dxa"/>
+          </w:tcPr>
+          <w:p>
+            <w:r>
+              <w:t>208.192.128.</w:t>
+            </w:r>
+            <w:r>
+              <w:t>65</w:t>
+            </w:r>
+            <w:r>
+              <w:t>/26</w:t>
+            </w:r>
+          </w:p>
+        </w:tc>
+      </w:tr>
+      <w:tr>
+        <w:trPr>
+          <w:trHeight w:val="402"/>
+        </w:trPr>
+        <w:tc>
+          <w:tcPr>
+            <w:tcW w:w="1895" w:type="dxa"/>
+          </w:tcPr>
+          <w:p/>
+        </w:tc>
+        <w:tc>
+          <w:tcPr>
+            <w:tcW w:w="2353" w:type="dxa"/>
+          </w:tcPr>
+          <w:p>
+            <w:r>
+              <w:t>Gig0/1.30</w:t>
+            </w:r>
+          </w:p>
+        </w:tc>
+        <w:tc>
+          <w:tcPr>
+            <w:tcW w:w="2977" w:type="dxa"/>
+          </w:tcPr>
+          <w:p>
+            <w:r>
+              <w:t>208.192.128.</w:t>
+            </w:r>
+            <w:r>
+              <w:t>129</w:t>
+            </w:r>
+            <w:r>
+              <w:t>/26</w:t>
+            </w:r>
+          </w:p>
+        </w:tc>
+      </w:tr>
+      <w:tr>
+        <w:trPr>
+          <w:trHeight w:val="402"/>
+        </w:trPr>
+        <w:tc>
+          <w:tcPr>
+            <w:tcW w:w="1895" w:type="dxa"/>
+          </w:tcPr>
+          <w:p/>
+        </w:tc>
+        <w:tc>
+          <w:tcPr>
+            <w:tcW w:w="2353" w:type="dxa"/>
+          </w:tcPr>
+          <w:p>
+            <w:r>
+              <w:t>Gig0/1.90</w:t>
+            </w:r>
+          </w:p>
+        </w:tc>
+        <w:tc>
+          <w:tcPr>
+            <w:tcW w:w="2977" w:type="dxa"/>
+          </w:tcPr>
+          <w:p>
+            <w:r>
+              <w:t>208.192.128.</w:t>
+            </w:r>
+            <w:r>
+              <w:t>193</w:t>
+            </w:r>
+            <w:r>
+              <w:t>/26</w:t>
+            </w:r>
+          </w:p>
         </w:tc>
       </w:tr>
       <w:tr>
@@ -538,6 +560,37 @@
           <w:tcPr>
             <w:tcW w:w="1895" w:type="dxa"/>
           </w:tcPr>
+          <w:p/>
+        </w:tc>
+        <w:tc>
+          <w:tcPr>
+            <w:tcW w:w="2353" w:type="dxa"/>
+          </w:tcPr>
+          <w:p>
+            <w:r>
+              <w:t>Gig0/0</w:t>
+            </w:r>
+          </w:p>
+        </w:tc>
+        <w:tc>
+          <w:tcPr>
+            <w:tcW w:w="2977" w:type="dxa"/>
+          </w:tcPr>
+          <w:p>
+            <w:r>
+              <w:t>10.10.10.1/24</w:t>
+            </w:r>
+          </w:p>
+        </w:tc>
+      </w:tr>
+      <w:tr>
+        <w:trPr>
+          <w:trHeight w:val="402"/>
+        </w:trPr>
+        <w:tc>
+          <w:tcPr>
+            <w:tcW w:w="1895" w:type="dxa"/>
+          </w:tcPr>
           <w:p>
             <w:r>
               <w:t>A_BR1</w:t>
@@ -749,9 +802,11 @@
             <w:tcW w:w="2977" w:type="dxa"/>
           </w:tcPr>
           <w:p>
+            <w:bookmarkStart w:id="0" w:name="_GoBack"/>
             <w:r>
               <w:t>2001:CAFE:DB11::10/64</w:t>
             </w:r>
+            <w:bookmarkEnd w:id="0"/>
           </w:p>
         </w:tc>
       </w:tr>
@@ -1052,13 +1107,7 @@
           </w:tcPr>
           <w:p>
             <w:r>
-              <w:t>B_BR</w:t>
-            </w:r>
-            <w:r>
-              <w:t>2</w:t>
-            </w:r>
-            <w:r>
-              <w:t>_PC</w:t>
+              <w:t>B_BR2_PC</w:t>
             </w:r>
           </w:p>
         </w:tc>
@@ -1089,13 +1138,8 @@
           </w:tcPr>
           <w:p>
             <w:r>
-              <w:t>B_BR</w:t>
-            </w:r>
-            <w:r>
-              <w:t>2</w:t>
-            </w:r>
-            <w:r>
-              <w:t>_Server</w:t>
+              <w:lastRenderedPageBreak/>
+              <w:t>B_BR2_Server</w:t>
             </w:r>
           </w:p>
         </w:tc>
@@ -1126,7 +1170,6 @@
           </w:tcPr>
           <w:p>
             <w:r>
-              <w:lastRenderedPageBreak/>
               <w:t>PC1</w:t>
             </w:r>
           </w:p>
@@ -1165,26 +1208,17 @@
           </w:tcPr>
           <w:p>
             <w:r>
-              <w:t>PC</w:t>
-            </w:r>
-            <w:r>
-              <w:t>2</w:t>
-            </w:r>
-          </w:p>
-        </w:tc>
-        <w:tc>
-          <w:tcPr>
-            <w:tcW w:w="2353" w:type="dxa"/>
-          </w:tcPr>
-          <w:p>
-            <w:r>
-              <w:t>VLAN</w:t>
-            </w:r>
-            <w:r>
-              <w:t>2</w:t>
-            </w:r>
-            <w:r>
-              <w:t>0</w:t>
+              <w:t>PC2</w:t>
+            </w:r>
+          </w:p>
+        </w:tc>
+        <w:tc>
+          <w:tcPr>
+            <w:tcW w:w="2353" w:type="dxa"/>
+          </w:tcPr>
+          <w:p>
+            <w:r>
+              <w:t>VLAN20</w:t>
             </w:r>
           </w:p>
         </w:tc>
@@ -1212,26 +1246,17 @@
           </w:tcPr>
           <w:p>
             <w:r>
-              <w:t>PC</w:t>
-            </w:r>
-            <w:r>
-              <w:t>3</w:t>
-            </w:r>
-          </w:p>
-        </w:tc>
-        <w:tc>
-          <w:tcPr>
-            <w:tcW w:w="2353" w:type="dxa"/>
-          </w:tcPr>
-          <w:p>
-            <w:r>
-              <w:t>VLAN</w:t>
-            </w:r>
-            <w:r>
-              <w:t>3</w:t>
-            </w:r>
-            <w:r>
-              <w:t>0</w:t>
+              <w:t>PC3</w:t>
+            </w:r>
+          </w:p>
+        </w:tc>
+        <w:tc>
+          <w:tcPr>
+            <w:tcW w:w="2353" w:type="dxa"/>
+          </w:tcPr>
+          <w:p>
+            <w:r>
+              <w:t>VLAN30</w:t>
             </w:r>
           </w:p>
         </w:tc>
@@ -1256,67 +1281,55 @@
           </w:tcPr>
           <w:p>
             <w:r>
-              <w:t>PC</w:t>
+              <w:t>PC4</w:t>
+            </w:r>
+          </w:p>
+        </w:tc>
+        <w:tc>
+          <w:tcPr>
+            <w:tcW w:w="2353" w:type="dxa"/>
+          </w:tcPr>
+          <w:p>
+            <w:r>
+              <w:t>VLAN10</w:t>
+            </w:r>
+          </w:p>
+        </w:tc>
+        <w:tc>
+          <w:tcPr>
+            <w:tcW w:w="2977" w:type="dxa"/>
+          </w:tcPr>
+          <w:p>
+            <w:r>
+              <w:t>208.192.128.1</w:t>
             </w:r>
             <w:r>
               <w:t>4</w:t>
             </w:r>
           </w:p>
         </w:tc>
-        <w:tc>
-          <w:tcPr>
-            <w:tcW w:w="2353" w:type="dxa"/>
-          </w:tcPr>
-          <w:p>
-            <w:r>
-              <w:t>VLAN10</w:t>
-            </w:r>
-          </w:p>
-        </w:tc>
-        <w:tc>
-          <w:tcPr>
-            <w:tcW w:w="2977" w:type="dxa"/>
-          </w:tcPr>
-          <w:p>
-            <w:r>
-              <w:t>208.192.128.1</w:t>
-            </w:r>
-            <w:r>
-              <w:t>4</w:t>
-            </w:r>
-          </w:p>
-        </w:tc>
-      </w:tr>
-      <w:tr>
-        <w:trPr>
-          <w:trHeight w:val="402"/>
-        </w:trPr>
-        <w:tc>
-          <w:tcPr>
-            <w:tcW w:w="1895" w:type="dxa"/>
-          </w:tcPr>
-          <w:p>
-            <w:r>
-              <w:t>PC</w:t>
-            </w:r>
-            <w:r>
-              <w:t>5</w:t>
-            </w:r>
-          </w:p>
-        </w:tc>
-        <w:tc>
-          <w:tcPr>
-            <w:tcW w:w="2353" w:type="dxa"/>
-          </w:tcPr>
-          <w:p>
-            <w:r>
-              <w:t>VLAN</w:t>
-            </w:r>
-            <w:r>
-              <w:t>2</w:t>
-            </w:r>
-            <w:r>
-              <w:t>0</w:t>
+      </w:tr>
+      <w:tr>
+        <w:trPr>
+          <w:trHeight w:val="402"/>
+        </w:trPr>
+        <w:tc>
+          <w:tcPr>
+            <w:tcW w:w="1895" w:type="dxa"/>
+          </w:tcPr>
+          <w:p>
+            <w:r>
+              <w:t>PC5</w:t>
+            </w:r>
+          </w:p>
+        </w:tc>
+        <w:tc>
+          <w:tcPr>
+            <w:tcW w:w="2353" w:type="dxa"/>
+          </w:tcPr>
+          <w:p>
+            <w:r>
+              <w:t>VLAN20</w:t>
             </w:r>
           </w:p>
         </w:tc>
@@ -1329,60 +1342,48 @@
               <w:t>208.192.128.</w:t>
             </w:r>
             <w:r>
-              <w:t>7</w:t>
-            </w:r>
-            <w:r>
-              <w:t>5</w:t>
-            </w:r>
-          </w:p>
-        </w:tc>
-      </w:tr>
-      <w:tr>
-        <w:trPr>
-          <w:trHeight w:val="402"/>
-        </w:trPr>
-        <w:tc>
-          <w:tcPr>
-            <w:tcW w:w="1895" w:type="dxa"/>
-          </w:tcPr>
-          <w:p>
-            <w:r>
-              <w:t>PC</w:t>
+              <w:t>75</w:t>
+            </w:r>
+          </w:p>
+        </w:tc>
+      </w:tr>
+      <w:tr>
+        <w:trPr>
+          <w:trHeight w:val="402"/>
+        </w:trPr>
+        <w:tc>
+          <w:tcPr>
+            <w:tcW w:w="1895" w:type="dxa"/>
+          </w:tcPr>
+          <w:p>
+            <w:r>
+              <w:t>PC6</w:t>
+            </w:r>
+          </w:p>
+        </w:tc>
+        <w:tc>
+          <w:tcPr>
+            <w:tcW w:w="2353" w:type="dxa"/>
+          </w:tcPr>
+          <w:p>
+            <w:r>
+              <w:t>VLAN30</w:t>
+            </w:r>
+          </w:p>
+        </w:tc>
+        <w:tc>
+          <w:tcPr>
+            <w:tcW w:w="2977" w:type="dxa"/>
+          </w:tcPr>
+          <w:p>
+            <w:r>
+              <w:t>208.192.128.13</w:t>
             </w:r>
             <w:r>
               <w:t>6</w:t>
             </w:r>
           </w:p>
         </w:tc>
-        <w:tc>
-          <w:tcPr>
-            <w:tcW w:w="2353" w:type="dxa"/>
-          </w:tcPr>
-          <w:p>
-            <w:r>
-              <w:t>VLAN</w:t>
-            </w:r>
-            <w:r>
-              <w:t>3</w:t>
-            </w:r>
-            <w:r>
-              <w:t>0</w:t>
-            </w:r>
-          </w:p>
-        </w:tc>
-        <w:tc>
-          <w:tcPr>
-            <w:tcW w:w="2977" w:type="dxa"/>
-          </w:tcPr>
-          <w:p>
-            <w:r>
-              <w:t>208.192.128.13</w:t>
-            </w:r>
-            <w:r>
-              <w:t>6</w:t>
-            </w:r>
-          </w:p>
-        </w:tc>
       </w:tr>
       <w:tr>
         <w:trPr>
@@ -1404,13 +1405,7 @@
           </w:tcPr>
           <w:p>
             <w:r>
-              <w:t>VLAN</w:t>
-            </w:r>
-            <w:r>
-              <w:t>9</w:t>
-            </w:r>
-            <w:r>
-              <w:t>0</w:t>
+              <w:t>VLAN90</w:t>
             </w:r>
           </w:p>
         </w:tc>
@@ -1472,10 +1467,7 @@
           </w:tcPr>
           <w:p>
             <w:r>
-              <w:t>Switch</w:t>
-            </w:r>
-            <w:r>
-              <w:t>2</w:t>
+              <w:t>Switch2</w:t>
             </w:r>
           </w:p>
         </w:tc>
@@ -1494,28 +1486,22 @@
               <w:t>208.192.128.2</w:t>
             </w:r>
             <w:r>
-              <w:t>1</w:t>
-            </w:r>
-            <w:r>
-              <w:t>2</w:t>
-            </w:r>
-          </w:p>
-        </w:tc>
-      </w:tr>
-      <w:tr>
-        <w:trPr>
-          <w:trHeight w:val="402"/>
-        </w:trPr>
-        <w:tc>
-          <w:tcPr>
-            <w:tcW w:w="1895" w:type="dxa"/>
-          </w:tcPr>
-          <w:p>
-            <w:r>
-              <w:t>Switch</w:t>
-            </w:r>
-            <w:r>
-              <w:t>3</w:t>
+              <w:t>12</w:t>
+            </w:r>
+          </w:p>
+        </w:tc>
+      </w:tr>
+      <w:tr>
+        <w:trPr>
+          <w:trHeight w:val="402"/>
+        </w:trPr>
+        <w:tc>
+          <w:tcPr>
+            <w:tcW w:w="1895" w:type="dxa"/>
+          </w:tcPr>
+          <w:p>
+            <w:r>
+              <w:t>Switch3</w:t>
             </w:r>
           </w:p>
         </w:tc>
@@ -1534,13 +1520,8 @@
               <w:t>208.192.128.2</w:t>
             </w:r>
             <w:r>
-              <w:t>1</w:t>
-            </w:r>
-            <w:r>
-              <w:t>3</w:t>
-            </w:r>
-            <w:bookmarkStart w:id="0" w:name="_GoBack"/>
-            <w:bookmarkEnd w:id="0"/>
+              <w:t>13</w:t>
+            </w:r>
           </w:p>
         </w:tc>
       </w:tr>
@@ -2728,7 +2709,7 @@
 </file>
 
 <file path=customXml/itemProps1.xml><?xml version="1.0" encoding="utf-8"?>
-<ds:datastoreItem xmlns:ds="http://schemas.openxmlformats.org/officeDocument/2006/customXml" ds:itemID="{9B6825CF-F5C5-413C-A882-0CA63AA703CD}">
+<ds:datastoreItem xmlns:ds="http://schemas.openxmlformats.org/officeDocument/2006/customXml" ds:itemID="{EF197D45-EE98-4B03-83D7-40ACB4F6F723}">
   <ds:schemaRefs>
     <ds:schemaRef ds:uri="http://schemas.openxmlformats.org/officeDocument/2006/bibliography"/>
   </ds:schemaRefs>

</xml_diff>